<commit_message>
Moved to new instance and released to prod
</commit_message>
<xml_diff>
--- a/doc/AmazonCloud/Amazon Connection issue.docx
+++ b/doc/AmazonCloud/Amazon Connection issue.docx
@@ -1,6 +1,6 @@
 
 <file path=word/document.xml><?xml version="1.0" encoding="utf-8"?>
-<w:document xmlns:wpc="http://schemas.microsoft.com/office/word/2010/wordprocessingCanvas" xmlns:cx="http://schemas.microsoft.com/office/drawing/2014/chartex" xmlns:cx1="http://schemas.microsoft.com/office/drawing/2015/9/8/chartex" xmlns:cx2="http://schemas.microsoft.com/office/drawing/2015/10/21/chartex" xmlns:cx3="http://schemas.microsoft.com/office/drawing/2016/5/9/chartex" xmlns:cx4="http://schemas.microsoft.com/office/drawing/2016/5/10/chartex" xmlns:cx5="http://schemas.microsoft.com/office/drawing/2016/5/11/chartex" xmlns:cx6="http://schemas.microsoft.com/office/drawing/2016/5/12/chartex" xmlns:cx7="http://schemas.microsoft.com/office/drawing/2016/5/13/chartex" xmlns:cx8="http://schemas.microsoft.com/office/drawing/2016/5/14/chartex" xmlns:mc="http://schemas.openxmlformats.org/markup-compatibility/2006" xmlns:aink="http://schemas.microsoft.com/office/drawing/2016/ink" xmlns:am3d="http://schemas.microsoft.com/office/drawing/2017/model3d" xmlns:o="urn:schemas-microsoft-com:office:office" xmlns:r="http://schemas.openxmlformats.org/officeDocument/2006/relationships" xmlns:m="http://schemas.openxmlformats.org/officeDocument/2006/math" xmlns:v="urn:schemas-microsoft-com:vml" xmlns:wp14="http://schemas.microsoft.com/office/word/2010/wordprocessingDrawing" xmlns:wp="http://schemas.openxmlformats.org/drawingml/2006/wordprocessingDrawing" xmlns:w10="urn:schemas-microsoft-com:office:word" xmlns:w="http://schemas.openxmlformats.org/wordprocessingml/2006/main" xmlns:w14="http://schemas.microsoft.com/office/word/2010/wordml" xmlns:w15="http://schemas.microsoft.com/office/word/2012/wordml" xmlns:w16cid="http://schemas.microsoft.com/office/word/2016/wordml/cid" xmlns:w16se="http://schemas.microsoft.com/office/word/2015/wordml/symex" xmlns:wpg="http://schemas.microsoft.com/office/word/2010/wordprocessingGroup" xmlns:wpi="http://schemas.microsoft.com/office/word/2010/wordprocessingInk" xmlns:wne="http://schemas.microsoft.com/office/word/2006/wordml" xmlns:wps="http://schemas.microsoft.com/office/word/2010/wordprocessingShape" mc:Ignorable="w14 w15 w16se w16cid wp14">
+<w:document xmlns:wpc="http://schemas.microsoft.com/office/word/2010/wordprocessingCanvas" xmlns:cx="http://schemas.microsoft.com/office/drawing/2014/chartex" xmlns:cx1="http://schemas.microsoft.com/office/drawing/2015/9/8/chartex" xmlns:cx2="http://schemas.microsoft.com/office/drawing/2015/10/21/chartex" xmlns:cx3="http://schemas.microsoft.com/office/drawing/2016/5/9/chartex" xmlns:cx4="http://schemas.microsoft.com/office/drawing/2016/5/10/chartex" xmlns:cx5="http://schemas.microsoft.com/office/drawing/2016/5/11/chartex" xmlns:cx6="http://schemas.microsoft.com/office/drawing/2016/5/12/chartex" xmlns:cx7="http://schemas.microsoft.com/office/drawing/2016/5/13/chartex" xmlns:cx8="http://schemas.microsoft.com/office/drawing/2016/5/14/chartex" xmlns:mc="http://schemas.openxmlformats.org/markup-compatibility/2006" xmlns:aink="http://schemas.microsoft.com/office/drawing/2016/ink" xmlns:am3d="http://schemas.microsoft.com/office/drawing/2017/model3d" xmlns:o="urn:schemas-microsoft-com:office:office" xmlns:r="http://schemas.openxmlformats.org/officeDocument/2006/relationships" xmlns:m="http://schemas.openxmlformats.org/officeDocument/2006/math" xmlns:v="urn:schemas-microsoft-com:vml" xmlns:wp14="http://schemas.microsoft.com/office/word/2010/wordprocessingDrawing" xmlns:wp="http://schemas.openxmlformats.org/drawingml/2006/wordprocessingDrawing" xmlns:w10="urn:schemas-microsoft-com:office:word" xmlns:w="http://schemas.openxmlformats.org/wordprocessingml/2006/main" xmlns:w14="http://schemas.microsoft.com/office/word/2010/wordml" xmlns:w15="http://schemas.microsoft.com/office/word/2012/wordml" xmlns:w16cex="http://schemas.microsoft.com/office/word/2018/wordml/cex" xmlns:w16cid="http://schemas.microsoft.com/office/word/2016/wordml/cid" xmlns:w16="http://schemas.microsoft.com/office/word/2018/wordml" xmlns:w16se="http://schemas.microsoft.com/office/word/2015/wordml/symex" xmlns:wpg="http://schemas.microsoft.com/office/word/2010/wordprocessingGroup" xmlns:wpi="http://schemas.microsoft.com/office/word/2010/wordprocessingInk" xmlns:wne="http://schemas.microsoft.com/office/word/2006/wordml" xmlns:wps="http://schemas.microsoft.com/office/word/2010/wordprocessingShape" mc:Ignorable="w14 w15 w16se w16cid w16 w16cex wp14">
   <w:body>
     <w:p>
       <w:pPr>
@@ -129,7 +129,6 @@
         </w:rPr>
         <w:t>(</w:t>
       </w:r>
-      <w:bookmarkStart w:id="0" w:name="_GoBack"/>
       <w:r>
         <w:rPr>
           <w:rFonts w:ascii="Arial" w:hAnsi="Arial" w:cs="Arial"/>
@@ -141,7 +140,6 @@
         </w:rPr>
         <w:t>nyada</w:t>
       </w:r>
-      <w:bookmarkEnd w:id="0"/>
       <w:r>
         <w:rPr>
           <w:rFonts w:ascii="Arial" w:hAnsi="Arial" w:cs="Arial"/>
@@ -202,15 +200,29 @@
           <w:szCs w:val="23"/>
         </w:rPr>
       </w:pPr>
+    </w:p>
+    <w:p>
+      <w:pPr>
+        <w:pStyle w:val="NormalWeb"/>
+        <w:shd w:val="clear" w:color="auto" w:fill="FFFFFF"/>
+        <w:spacing w:before="0" w:beforeAutospacing="0" w:after="240" w:afterAutospacing="0"/>
+        <w:textAlignment w:val="baseline"/>
+        <w:rPr>
+          <w:rFonts w:ascii="Arial" w:hAnsi="Arial" w:cs="Arial"/>
+          <w:color w:val="242729"/>
+          <w:sz w:val="23"/>
+          <w:szCs w:val="23"/>
+        </w:rPr>
+      </w:pPr>
       <w:r>
         <w:rPr>
           <w:noProof/>
         </w:rPr>
         <w:drawing>
-          <wp:inline distT="0" distB="0" distL="0" distR="0" wp14:anchorId="60441A62" wp14:editId="13384946">
-            <wp:extent cx="5731510" cy="3537585"/>
-            <wp:effectExtent l="0" t="0" r="2540" b="5715"/>
-            <wp:docPr id="2" name="Picture 2"/>
+          <wp:inline distT="0" distB="0" distL="0" distR="0" wp14:anchorId="085F8FE0" wp14:editId="2D3322E6">
+            <wp:extent cx="5731510" cy="3841750"/>
+            <wp:effectExtent l="0" t="0" r="2540" b="6350"/>
+            <wp:docPr id="1" name="Picture 1"/>
             <wp:cNvGraphicFramePr>
               <a:graphicFrameLocks xmlns:a="http://schemas.openxmlformats.org/drawingml/2006/main" noChangeAspect="1"/>
             </wp:cNvGraphicFramePr>
@@ -230,6 +242,61 @@
                   <pic:spPr>
                     <a:xfrm>
                       <a:off x="0" y="0"/>
+                      <a:ext cx="5731510" cy="3841750"/>
+                    </a:xfrm>
+                    <a:prstGeom prst="rect">
+                      <a:avLst/>
+                    </a:prstGeom>
+                  </pic:spPr>
+                </pic:pic>
+              </a:graphicData>
+            </a:graphic>
+          </wp:inline>
+        </w:drawing>
+      </w:r>
+    </w:p>
+    <w:p>
+      <w:pPr>
+        <w:pStyle w:val="NormalWeb"/>
+        <w:shd w:val="clear" w:color="auto" w:fill="FFFFFF"/>
+        <w:spacing w:before="0" w:beforeAutospacing="0" w:after="240" w:afterAutospacing="0"/>
+        <w:textAlignment w:val="baseline"/>
+        <w:rPr>
+          <w:rFonts w:ascii="Arial" w:hAnsi="Arial" w:cs="Arial"/>
+          <w:color w:val="242729"/>
+          <w:sz w:val="23"/>
+          <w:szCs w:val="23"/>
+        </w:rPr>
+      </w:pPr>
+      <w:r>
+        <w:rPr>
+          <w:noProof/>
+        </w:rPr>
+        <w:lastRenderedPageBreak/>
+        <w:drawing>
+          <wp:inline distT="0" distB="0" distL="0" distR="0" wp14:anchorId="60441A62" wp14:editId="13384946">
+            <wp:extent cx="5731510" cy="3537585"/>
+            <wp:effectExtent l="0" t="0" r="2540" b="5715"/>
+            <wp:docPr id="2" name="Picture 2"/>
+            <wp:cNvGraphicFramePr>
+              <a:graphicFrameLocks xmlns:a="http://schemas.openxmlformats.org/drawingml/2006/main" noChangeAspect="1"/>
+            </wp:cNvGraphicFramePr>
+            <a:graphic xmlns:a="http://schemas.openxmlformats.org/drawingml/2006/main">
+              <a:graphicData uri="http://schemas.openxmlformats.org/drawingml/2006/picture">
+                <pic:pic xmlns:pic="http://schemas.openxmlformats.org/drawingml/2006/picture">
+                  <pic:nvPicPr>
+                    <pic:cNvPr id="1" name=""/>
+                    <pic:cNvPicPr/>
+                  </pic:nvPicPr>
+                  <pic:blipFill>
+                    <a:blip r:embed="rId6"/>
+                    <a:stretch>
+                      <a:fillRect/>
+                    </a:stretch>
+                  </pic:blipFill>
+                  <pic:spPr>
+                    <a:xfrm>
+                      <a:off x="0" y="0"/>
                       <a:ext cx="5731510" cy="3537585"/>
                     </a:xfrm>
                     <a:prstGeom prst="rect">
@@ -320,7 +387,7 @@
 </file>
 
 <file path=word/styles.xml><?xml version="1.0" encoding="utf-8"?>
-<w:styles xmlns:mc="http://schemas.openxmlformats.org/markup-compatibility/2006" xmlns:r="http://schemas.openxmlformats.org/officeDocument/2006/relationships" xmlns:w="http://schemas.openxmlformats.org/wordprocessingml/2006/main" xmlns:w14="http://schemas.microsoft.com/office/word/2010/wordml" xmlns:w15="http://schemas.microsoft.com/office/word/2012/wordml" xmlns:w16cid="http://schemas.microsoft.com/office/word/2016/wordml/cid" xmlns:w16se="http://schemas.microsoft.com/office/word/2015/wordml/symex" mc:Ignorable="w14 w15 w16se w16cid">
+<w:styles xmlns:mc="http://schemas.openxmlformats.org/markup-compatibility/2006" xmlns:r="http://schemas.openxmlformats.org/officeDocument/2006/relationships" xmlns:w="http://schemas.openxmlformats.org/wordprocessingml/2006/main" xmlns:w14="http://schemas.microsoft.com/office/word/2010/wordml" xmlns:w15="http://schemas.microsoft.com/office/word/2012/wordml" xmlns:w16cex="http://schemas.microsoft.com/office/word/2018/wordml/cex" xmlns:w16cid="http://schemas.microsoft.com/office/word/2016/wordml/cid" xmlns:w16="http://schemas.microsoft.com/office/word/2018/wordml" xmlns:w16se="http://schemas.microsoft.com/office/word/2015/wordml/symex" mc:Ignorable="w14 w15 w16se w16cid w16 w16cex">
   <w:docDefaults>
     <w:rPrDefault>
       <w:rPr>
@@ -336,7 +403,7 @@
       </w:pPr>
     </w:pPrDefault>
   </w:docDefaults>
-  <w:latentStyles w:defLockedState="0" w:defUIPriority="99" w:defSemiHidden="0" w:defUnhideWhenUsed="0" w:defQFormat="0" w:count="377">
+  <w:latentStyles w:defLockedState="0" w:defUIPriority="99" w:defSemiHidden="0" w:defUnhideWhenUsed="0" w:defQFormat="0" w:count="376">
     <w:lsdException w:name="Normal" w:uiPriority="0" w:qFormat="1"/>
     <w:lsdException w:name="heading 1" w:uiPriority="9" w:qFormat="1"/>
     <w:lsdException w:name="heading 2" w:semiHidden="1" w:uiPriority="9" w:unhideWhenUsed="1" w:qFormat="1"/>
@@ -713,7 +780,6 @@
     <w:lsdException w:name="Hashtag" w:semiHidden="1" w:unhideWhenUsed="1"/>
     <w:lsdException w:name="Unresolved Mention" w:semiHidden="1" w:unhideWhenUsed="1"/>
     <w:lsdException w:name="Smart Link" w:semiHidden="1" w:unhideWhenUsed="1"/>
-    <w:lsdException w:name="Smart Link Error" w:semiHidden="1" w:unhideWhenUsed="1"/>
   </w:latentStyles>
   <w:style w:type="paragraph" w:default="1" w:styleId="Normal">
     <w:name w:val="Normal"/>

</xml_diff>